<commit_message>
Update UPI Transactions Dashboard Link
</commit_message>
<xml_diff>
--- a/PROJECTS/Tableau Projects/Tableau Dashboard/Upi Transactions Dashboard Link.docx
+++ b/PROJECTS/Tableau Projects/Tableau Dashboard/Upi Transactions Dashboard Link.docx
@@ -48,58 +48,16 @@
         </w:rPr>
         <w:t xml:space="preserve"> [</w:t>
       </w:r>
-      <w:proofErr w:type="spellStart"/>
-      <w:r>
-        <w:rPr>
-          <w:sz w:val="40"/>
-          <w:szCs w:val="40"/>
-        </w:rPr>
-        <w:fldChar w:fldCharType="begin"/>
-      </w:r>
-      <w:r>
-        <w:rPr>
-          <w:sz w:val="40"/>
-          <w:szCs w:val="40"/>
-        </w:rPr>
-        <w:instrText xml:space="preserve"> HYPERLINK "Upi%20Transactions%20Dashboard%20Link.docx" </w:instrText>
-      </w:r>
-      <w:r>
-        <w:rPr>
-          <w:sz w:val="40"/>
-          <w:szCs w:val="40"/>
-        </w:rPr>
-      </w:r>
-      <w:r>
-        <w:rPr>
-          <w:sz w:val="40"/>
-          <w:szCs w:val="40"/>
-        </w:rPr>
-        <w:fldChar w:fldCharType="separate"/>
-      </w:r>
-      <w:r>
-        <w:rPr>
-          <w:rStyle w:val="Hyperlink"/>
-          <w:sz w:val="40"/>
-          <w:szCs w:val="40"/>
-        </w:rPr>
-        <w:t>Upi</w:t>
-      </w:r>
-      <w:proofErr w:type="spellEnd"/>
-      <w:r>
-        <w:rPr>
-          <w:rStyle w:val="Hyperlink"/>
-          <w:sz w:val="40"/>
-          <w:szCs w:val="40"/>
-        </w:rPr>
-        <w:t xml:space="preserve"> Transactions Dashboard Link.docx</w:t>
-      </w:r>
-      <w:r>
-        <w:rPr>
-          <w:sz w:val="40"/>
-          <w:szCs w:val="40"/>
-        </w:rPr>
-        <w:fldChar w:fldCharType="end"/>
-      </w:r>
+      <w:hyperlink r:id="rId8" w:history="1">
+        <w:r>
+          <w:rPr>
+            <w:rStyle w:val="Hyperlink"/>
+            <w:sz w:val="40"/>
+            <w:szCs w:val="40"/>
+          </w:rPr>
+          <w:t>https://public.tableau.com/shared/Q8W5FFGF7?:display_count=n&amp;:origin=viz_share_link</w:t>
+        </w:r>
+      </w:hyperlink>
       <w:r>
         <w:rPr>
           <w:sz w:val="40"/>
@@ -125,39 +83,43 @@
         </w:numPr>
       </w:pPr>
       <w:r>
-        <w:t>Total Transactions by city : Map visual [</w:t>
-      </w:r>
-      <w:proofErr w:type="spellStart"/>
-      <w:r>
-        <w:fldChar w:fldCharType="begin"/>
-      </w:r>
-      <w:r>
-        <w:instrText xml:space="preserve"> HYPERLINK "Upi%20Transactions%20Dashboard%20Link.docx" </w:instrText>
-      </w:r>
-      <w:r>
-        <w:fldChar w:fldCharType="separate"/>
-      </w:r>
-      <w:r>
-        <w:rPr>
-          <w:rStyle w:val="Hyperlink"/>
-        </w:rPr>
-        <w:t>Upi</w:t>
-      </w:r>
-      <w:proofErr w:type="spellEnd"/>
-      <w:r>
-        <w:rPr>
-          <w:rStyle w:val="Hyperlink"/>
-        </w:rPr>
-        <w:t xml:space="preserve"> Transactions Dashboard Link.docx</w:t>
-      </w:r>
-      <w:r>
-        <w:fldChar w:fldCharType="end"/>
-      </w:r>
+        <w:t>Total Transactions by city : Map</w:t>
+      </w:r>
+      <w:r>
+        <w:t xml:space="preserve"> visual </w:t>
+      </w:r>
+    </w:p>
+    <w:p>
+      <w:pPr>
+        <w:pStyle w:val="ListParagraph"/>
+      </w:pPr>
+      <w:r>
+        <w:t>[</w:t>
+      </w:r>
+      <w:hyperlink r:id="rId9" w:history="1">
+        <w:r>
+          <w:rPr>
+            <w:rStyle w:val="Hyperlink"/>
+          </w:rPr>
+          <w:t>https://public.tableau.com/views/Project-UpiTransactions/TransactionbyCity?:language=en-</w:t>
+        </w:r>
+        <w:bookmarkStart w:id="0" w:name="_GoBack"/>
+        <w:bookmarkEnd w:id="0"/>
+        <w:r>
+          <w:rPr>
+            <w:rStyle w:val="Hyperlink"/>
+          </w:rPr>
+          <w:t>US&amp;publish=yes&amp;:sid=&amp;:redirect=auth&amp;:display_count=n&amp;:origin=viz_share_link</w:t>
+        </w:r>
+      </w:hyperlink>
       <w:r>
         <w:t>]</w:t>
       </w:r>
-      <w:bookmarkStart w:id="0" w:name="_GoBack"/>
-      <w:bookmarkEnd w:id="0"/>
+    </w:p>
+    <w:p>
+      <w:pPr>
+        <w:pStyle w:val="ListParagraph"/>
+      </w:pPr>
     </w:p>
     <w:p>
       <w:pPr>
@@ -168,36 +130,55 @@
         </w:numPr>
       </w:pPr>
       <w:r>
-        <w:t>Transaction by Age Group : Card Visual [</w:t>
-      </w:r>
-      <w:proofErr w:type="spellStart"/>
+        <w:t>Transact</w:t>
+      </w:r>
+      <w:r>
+        <w:t xml:space="preserve">ion by Age Group : Card Visual </w:t>
+      </w:r>
+    </w:p>
+    <w:p>
+      <w:pPr>
+        <w:pStyle w:val="ListParagraph"/>
+      </w:pPr>
+      <w:r>
+        <w:t>[</w:t>
+      </w:r>
       <w:r>
         <w:fldChar w:fldCharType="begin"/>
       </w:r>
       <w:r>
-        <w:instrText xml:space="preserve"> HYPERLINK "Upi%20Transactions%20Dashboard%20Link.docx" </w:instrText>
-      </w:r>
-      <w:r>
-        <w:fldChar w:fldCharType="separate"/>
-      </w:r>
-      <w:r>
+        <w:instrText xml:space="preserve"> HYPERLINK "</w:instrText>
+      </w:r>
+      <w:r>
+        <w:instrText>https://public.tableau.com/views/Project-UpiTransactionsbyagegroup/CardVisual?:language=en-US&amp;publish=yes&amp;:sid=&amp;:redirect=auth&amp;:display_count=n&amp;:origin=viz_share_link]</w:instrText>
+      </w:r>
+    </w:p>
+    <w:p>
+      <w:pPr>
+        <w:pStyle w:val="ListParagraph"/>
         <w:rPr>
           <w:rStyle w:val="Hyperlink"/>
         </w:rPr>
-        <w:t>Upi</w:t>
-      </w:r>
-      <w:proofErr w:type="spellEnd"/>
+      </w:pPr>
+      <w:r>
+        <w:instrText xml:space="preserve">" </w:instrText>
+      </w:r>
+      <w:r>
+        <w:fldChar w:fldCharType="separate"/>
+      </w:r>
       <w:r>
         <w:rPr>
           <w:rStyle w:val="Hyperlink"/>
         </w:rPr>
-        <w:t xml:space="preserve"> Transactions Dashboard Link.docx</w:t>
-      </w:r>
+        <w:t>https://public.tableau.com/views/Project-UpiTransactionsbyagegroup/CardVisual?:language=en-US&amp;publish=yes&amp;:sid=&amp;:redirect=auth&amp;:display_count=n&amp;:origin=viz_share_link]</w:t>
+      </w:r>
+    </w:p>
+    <w:p>
+      <w:pPr>
+        <w:pStyle w:val="ListParagraph"/>
+      </w:pPr>
       <w:r>
         <w:fldChar w:fldCharType="end"/>
-      </w:r>
-      <w:r>
-        <w:t>]</w:t>
       </w:r>
     </w:p>
     <w:p>
@@ -209,34 +190,19 @@
         </w:numPr>
       </w:pPr>
       <w:r>
-        <w:t>Transaction by merchant name and payment method [</w:t>
-      </w:r>
-      <w:proofErr w:type="spellStart"/>
-      <w:r>
-        <w:fldChar w:fldCharType="begin"/>
-      </w:r>
-      <w:r>
-        <w:instrText xml:space="preserve"> HYPERLINK "Upi%20Transactions%20Dashboard%20Link.docx" </w:instrText>
-      </w:r>
-      <w:r>
-        <w:fldChar w:fldCharType="separate"/>
-      </w:r>
-      <w:r>
-        <w:rPr>
-          <w:rStyle w:val="Hyperlink"/>
-        </w:rPr>
-        <w:t>Upi</w:t>
-      </w:r>
-      <w:proofErr w:type="spellEnd"/>
-      <w:r>
-        <w:rPr>
-          <w:rStyle w:val="Hyperlink"/>
-        </w:rPr>
-        <w:t xml:space="preserve"> Transactions Dashboard Link.docx</w:t>
-      </w:r>
-      <w:r>
-        <w:fldChar w:fldCharType="end"/>
-      </w:r>
+        <w:t>Transaction by me</w:t>
+      </w:r>
+      <w:r>
+        <w:t>rchant name and payment method [</w:t>
+      </w:r>
+      <w:hyperlink r:id="rId10" w:history="1">
+        <w:r>
+          <w:rPr>
+            <w:rStyle w:val="Hyperlink"/>
+          </w:rPr>
+          <w:t>https://public.tableau.com/views/Project-UpiTransactionsbymerchantnameandPaymentmethod/Columnchart?:language=en-US&amp;publish=yes&amp;:sid=&amp;:redirect=auth&amp;:display_count=n&amp;:origin=viz_share_link</w:t>
+        </w:r>
+      </w:hyperlink>
       <w:r>
         <w:t>]</w:t>
       </w:r>

</xml_diff>